<commit_message>
Break the problems apart
a) What are the constraints?
b) What are the sub-goals?
</commit_message>
<xml_diff>
--- a/Campbell_Keddon_Problem_Solving.docx
+++ b/Campbell_Keddon_Problem_Solving.docx
@@ -168,7 +168,73 @@
           <w:sz w:val="24"/>
           <w:sz-cs w:val="24"/>
         </w:rPr>
-        <w:t xml:space="preserve">Does he have to use the boat to begin with? Can the cat swim? Would the bird fly away of he was to not have the seeds with him? Can he get a bigger boat or find an alternative route</w:t>
+        <w:t xml:space="preserve">Does he have to use the boat to begin with? Can the cat swim? Would the bird fly away of he was to not have the seeds with him? Can he get a bigger boat or find an alternative route?</w:t>
+      </w:r>
+    </w:p>
+    <w:p>
+      <w:pPr/>
+      <w:r>
+        <w:rPr>
+          <w:rFonts w:ascii="Times" w:hAnsi="Times" w:cs="Times"/>
+          <w:sz w:val="24"/>
+          <w:sz-cs w:val="24"/>
+        </w:rPr>
+        <w:t xml:space="preserve"/>
+      </w:r>
+    </w:p>
+    <w:p>
+      <w:pPr/>
+      <w:r>
+        <w:rPr>
+          <w:rFonts w:ascii="Times" w:hAnsi="Times" w:cs="Times"/>
+          <w:sz w:val="24"/>
+          <w:sz-cs w:val="24"/>
+        </w:rPr>
+        <w:t xml:space="preserve">2) Break the problem apart,</w:t>
+      </w:r>
+    </w:p>
+    <w:p>
+      <w:pPr/>
+      <w:r>
+        <w:rPr>
+          <w:rFonts w:ascii="Times" w:hAnsi="Times" w:cs="Times"/>
+          <w:sz w:val="24"/>
+          <w:sz-cs w:val="24"/>
+        </w:rPr>
+        <w:t xml:space="preserve">The boat itself is a constraint because it limits the method of transportation.</w:t>
+      </w:r>
+    </w:p>
+    <w:p>
+      <w:pPr/>
+      <w:r>
+        <w:rPr>
+          <w:rFonts w:ascii="Times" w:hAnsi="Times" w:cs="Times"/>
+          <w:sz w:val="24"/>
+          <w:sz-cs w:val="24"/>
+        </w:rPr>
+        <w:t xml:space="preserve">The entities themselves are constrains because they have destructive relationships. </w:t>
+      </w:r>
+    </w:p>
+    <w:p>
+      <w:pPr/>
+      <w:r>
+        <w:rPr>
+          <w:rFonts w:ascii="Times" w:hAnsi="Times" w:cs="Times"/>
+          <w:sz w:val="24"/>
+          <w:sz-cs w:val="24"/>
+        </w:rPr>
+        <w:t xml:space="preserve">A sub-gaol is to find a combination that prevents these destructive relationships from occurring using the man’s presents(If he is required). </w:t>
+      </w:r>
+    </w:p>
+    <w:p>
+      <w:pPr/>
+      <w:r>
+        <w:rPr>
+          <w:rFonts w:ascii="Times" w:hAnsi="Times" w:cs="Times"/>
+          <w:sz w:val="24"/>
+          <w:sz-cs w:val="24"/>
+        </w:rPr>
+        <w:t xml:space="preserve">A sub-goal is to get all entities across the river (If there is water in the river or if it is dried up,  which if it is a dried up river bed then he should just put the cat in the boat and the seeds in his position and push the boat across (which would be hilarious to watch)).  </w:t>
       </w:r>
     </w:p>
     <w:p>

</xml_diff>

<commit_message>
Evaluate each potential solution
a) Does each solution meet the goals?
b) Will each solution work for ALL cases?
</commit_message>
<xml_diff>
--- a/Campbell_Keddon_Problem_Solving.docx
+++ b/Campbell_Keddon_Problem_Solving.docx
@@ -256,106 +256,117 @@
           <w:sz w:val="24"/>
           <w:sz-cs w:val="24"/>
         </w:rPr>
-        <w:t xml:space="preserve">3)Identify potential solutions</w:t>
-      </w:r>
-    </w:p>
-    <w:p>
-      <w:pPr/>
-      <w:r>
-        <w:rPr>
-          <w:rFonts w:ascii="Times" w:hAnsi="Times" w:cs="Times"/>
-          <w:sz w:val="24"/>
-          <w:sz-cs w:val="24"/>
-        </w:rPr>
-        <w:t xml:space="preserve">He could find an alternative route.</w:t>
-      </w:r>
-    </w:p>
-    <w:p>
-      <w:pPr/>
-      <w:r>
-        <w:rPr>
-          <w:rFonts w:ascii="Times" w:hAnsi="Times" w:cs="Times"/>
-          <w:sz w:val="24"/>
-          <w:sz-cs w:val="24"/>
-        </w:rPr>
-        <w:t xml:space="preserve">He could throw the bags of seed to the other side, place the cat in the boat and race the bird to the other side.</w:t>
-      </w:r>
-    </w:p>
-    <w:p>
-      <w:pPr/>
-      <w:r>
-        <w:rPr>
-          <w:rFonts w:ascii="Times" w:hAnsi="Times" w:cs="Times"/>
-          <w:sz w:val="24"/>
-          <w:sz-cs w:val="24"/>
-        </w:rPr>
-        <w:t xml:space="preserve">He could place the cat and the seeds into the boat while he swims.</w:t>
-      </w:r>
-    </w:p>
-    <w:p>
-      <w:pPr/>
-      <w:r>
-        <w:rPr>
-          <w:rFonts w:ascii="Times" w:hAnsi="Times" w:cs="Times"/>
-          <w:sz w:val="24"/>
-          <w:sz-cs w:val="24"/>
-        </w:rPr>
-        <w:t xml:space="preserve">He could put the bag of seeds in his pocket and place the cat in the boat.</w:t>
-      </w:r>
-    </w:p>
-    <w:p>
-      <w:pPr/>
-      <w:r>
-        <w:rPr>
-          <w:rFonts w:ascii="Times" w:hAnsi="Times" w:cs="Times"/>
-          <w:sz w:val="24"/>
-          <w:sz-cs w:val="24"/>
-        </w:rPr>
-        <w:t xml:space="preserve">He could leave the boat and walk over the bridge that’s near him.</w:t>
-      </w:r>
-    </w:p>
-    <w:p>
-      <w:pPr/>
-      <w:r>
-        <w:rPr>
-          <w:rFonts w:ascii="Times" w:hAnsi="Times" w:cs="Times"/>
-          <w:sz w:val="24"/>
-          <w:sz-cs w:val="24"/>
-        </w:rPr>
-        <w:t xml:space="preserve">The river might be so shallow that he could walk across the river with the seeds in his hands.</w:t>
-      </w:r>
-    </w:p>
-    <w:p>
-      <w:pPr/>
-      <w:r>
-        <w:rPr>
-          <w:rFonts w:ascii="Times" w:hAnsi="Times" w:cs="Times"/>
-          <w:sz w:val="24"/>
-          <w:sz-cs w:val="24"/>
-        </w:rPr>
-        <w:t xml:space="preserve"/>
-      </w:r>
-    </w:p>
-    <w:p>
-      <w:pPr/>
-      <w:r>
-        <w:rPr>
-          <w:rFonts w:ascii="Times" w:hAnsi="Times" w:cs="Times"/>
-          <w:sz w:val="24"/>
-          <w:sz-cs w:val="24"/>
-        </w:rPr>
-        <w:t xml:space="preserve"/>
-      </w:r>
-    </w:p>
-    <w:p>
-      <w:pPr/>
-      <w:r>
-        <w:rPr>
-          <w:rFonts w:ascii="Times" w:hAnsi="Times" w:cs="Times"/>
-          <w:sz w:val="24"/>
-          <w:sz-cs w:val="24"/>
-        </w:rPr>
-        <w:t xml:space="preserve"/>
+        <w:t xml:space="preserve">3)Identify potential solutions,</w:t>
+      </w:r>
+    </w:p>
+    <w:p>
+      <w:pPr/>
+      <w:r>
+        <w:rPr>
+          <w:rFonts w:ascii="Times" w:hAnsi="Times" w:cs="Times"/>
+          <w:sz w:val="24"/>
+          <w:sz-cs w:val="24"/>
+        </w:rPr>
+        <w:t xml:space="preserve">a)He could find an alternative route.</w:t>
+      </w:r>
+    </w:p>
+    <w:p>
+      <w:pPr/>
+      <w:r>
+        <w:rPr>
+          <w:rFonts w:ascii="Times" w:hAnsi="Times" w:cs="Times"/>
+          <w:sz w:val="24"/>
+          <w:sz-cs w:val="24"/>
+        </w:rPr>
+        <w:t xml:space="preserve">b)He could throw the bags of seed to the other side, place the cat in the boat and race the bird to the other side.</w:t>
+      </w:r>
+    </w:p>
+    <w:p>
+      <w:pPr/>
+      <w:r>
+        <w:rPr>
+          <w:rFonts w:ascii="Times" w:hAnsi="Times" w:cs="Times"/>
+          <w:sz w:val="24"/>
+          <w:sz-cs w:val="24"/>
+        </w:rPr>
+        <w:t xml:space="preserve">c)He could place the cat and the seeds into the boat while he swims.</w:t>
+      </w:r>
+    </w:p>
+    <w:p>
+      <w:pPr/>
+      <w:r>
+        <w:rPr>
+          <w:rFonts w:ascii="Times" w:hAnsi="Times" w:cs="Times"/>
+          <w:sz w:val="24"/>
+          <w:sz-cs w:val="24"/>
+        </w:rPr>
+        <w:t xml:space="preserve">d)He could put the bag of seeds in his pocket and place the cat in the boat.</w:t>
+      </w:r>
+    </w:p>
+    <w:p>
+      <w:pPr/>
+      <w:r>
+        <w:rPr>
+          <w:rFonts w:ascii="Times" w:hAnsi="Times" w:cs="Times"/>
+          <w:sz w:val="24"/>
+          <w:sz-cs w:val="24"/>
+        </w:rPr>
+        <w:t xml:space="preserve">e)He could leave the boat and walk over the bridge that’s near him.</w:t>
+      </w:r>
+    </w:p>
+    <w:p>
+      <w:pPr/>
+      <w:r>
+        <w:rPr>
+          <w:rFonts w:ascii="Times" w:hAnsi="Times" w:cs="Times"/>
+          <w:sz w:val="24"/>
+          <w:sz-cs w:val="24"/>
+        </w:rPr>
+        <w:t xml:space="preserve">f)The river might be so shallow that he could walk across the river with the seeds in his hands.</w:t>
+      </w:r>
+    </w:p>
+    <w:p>
+      <w:pPr/>
+      <w:r>
+        <w:rPr>
+          <w:rFonts w:ascii="Times" w:hAnsi="Times" w:cs="Times"/>
+          <w:sz w:val="24"/>
+          <w:sz-cs w:val="24"/>
+        </w:rPr>
+        <w:t xml:space="preserve"/>
+      </w:r>
+    </w:p>
+    <w:p>
+      <w:pPr/>
+      <w:r>
+        <w:rPr>
+          <w:rFonts w:ascii="Times" w:hAnsi="Times" w:cs="Times"/>
+          <w:sz w:val="24"/>
+          <w:sz-cs w:val="24"/>
+        </w:rPr>
+        <w:t xml:space="preserve">4)Evaluate each potential solution,</w:t>
+      </w:r>
+    </w:p>
+    <w:p>
+      <w:pPr/>
+      <w:r>
+        <w:rPr>
+          <w:rFonts w:ascii="Times" w:hAnsi="Times" w:cs="Times"/>
+          <w:sz w:val="24"/>
+          <w:sz-cs w:val="24"/>
+        </w:rPr>
+        <w:t xml:space="preserve">a)All the above solutions meets the goals!</w:t>
+      </w:r>
+    </w:p>
+    <w:p>
+      <w:pPr/>
+      <w:r>
+        <w:rPr>
+          <w:rFonts w:ascii="Times" w:hAnsi="Times" w:cs="Times"/>
+          <w:sz w:val="24"/>
+          <w:sz-cs w:val="24"/>
+        </w:rPr>
+        <w:t xml:space="preserve">b)I can not say that all solutions will work in all cases because I do not ave enough information about the situation and other potential variables unknown.</w:t>
       </w:r>
     </w:p>
     <w:p>

</xml_diff>

<commit_message>
Choose a solution and develop a plan to implement it
a)Explain the solution in full.
b)Describe some test cases you tried out to make sure it works.(You can
include drawings and diagrams as part of your explanation as long as
they are clearly communicating the solution).
</commit_message>
<xml_diff>
--- a/Campbell_Keddon_Problem_Solving.docx
+++ b/Campbell_Keddon_Problem_Solving.docx
@@ -388,7 +388,18 @@
           <w:sz w:val="24"/>
           <w:sz-cs w:val="24"/>
         </w:rPr>
-        <w:t xml:space="preserve"/>
+        <w:t xml:space="preserve">5) Choose a solution and develop a plan to implement it.</w:t>
+      </w:r>
+    </w:p>
+    <w:p>
+      <w:pPr/>
+      <w:r>
+        <w:rPr>
+          <w:rFonts w:ascii="Times" w:hAnsi="Times" w:cs="Times"/>
+          <w:sz w:val="24"/>
+          <w:sz-cs w:val="24"/>
+        </w:rPr>
+        <w:t xml:space="preserve">For my specific case I will assume that the there is water in the river, that he is in a very rural area that does not have any bridges near him and that he can’t swim. For him to efficiently attain his goal he needs to first tie the bag of seeds and throw it across the river, aiming at a soft turf where plant life meets the river then place the cat in the boat. He should swiftly travel across the river in the boat to the other side where he will see the bird trying to open he bag of seeds. The bag should not be badly damaged, the bird should be there since it would be attracted to the seeds and the cat should be safely getting out of the boat with the man.</w:t>
       </w:r>
     </w:p>
     <w:p>
@@ -499,61 +510,6 @@
           <w:sz-cs w:val="24"/>
         </w:rPr>
         <w:t xml:space="preserve">(b)At least one matching pair of each color.</w:t>
-      </w:r>
-    </w:p>
-    <w:p>
-      <w:pPr/>
-      <w:r>
-        <w:rPr>
-          <w:rFonts w:ascii="Times" w:hAnsi="Times" w:cs="Times"/>
-          <w:sz w:val="24"/>
-          <w:sz-cs w:val="24"/>
-        </w:rPr>
-        <w:t xml:space="preserve"/>
-      </w:r>
-    </w:p>
-    <w:p>
-      <w:pPr/>
-      <w:r>
-        <w:rPr>
-          <w:rFonts w:ascii="Times" w:hAnsi="Times" w:cs="Times"/>
-          <w:sz w:val="24"/>
-          <w:sz-cs w:val="24"/>
-        </w:rPr>
-        <w:t xml:space="preserve"/>
-      </w:r>
-    </w:p>
-    <w:p>
-      <w:pPr/>
-      <w:r>
-        <w:rPr>
-          <w:rFonts w:ascii="Times" w:hAnsi="Times" w:cs="Times"/>
-          <w:sz w:val="24"/>
-          <w:sz-cs w:val="24"/>
-        </w:rPr>
-        <w:t xml:space="preserve"/>
-      </w:r>
-    </w:p>
-    <w:p>
-      <w:pPr/>
-      <w:r>
-        <w:rPr>
-          <w:rFonts w:ascii="Times" w:hAnsi="Times" w:cs="Times"/>
-          <w:sz w:val="24"/>
-          <w:sz-cs w:val="24"/>
-        </w:rPr>
-        <w:t xml:space="preserve"/>
-      </w:r>
-    </w:p>
-    <w:p>
-      <w:pPr/>
-      <w:r>
-        <w:rPr>
-          <w:rFonts w:ascii="Times" w:hAnsi="Times" w:cs="Times"/>
-          <w:sz w:val="24"/>
-          <w:sz-cs w:val="24"/>
-        </w:rPr>
-        <w:t xml:space="preserve"/>
       </w:r>
     </w:p>
     <w:p>

</xml_diff>